<commit_message>
[New] Synchronised improved notebooks from collab to git. Added more tutorial notes received from friends. The exam was great! :)
</commit_message>
<xml_diff>
--- a/SEM_1/EE6041-Text_Analytics_and_NLP/SampleExamQuestions_2.docx
+++ b/SEM_1/EE6041-Text_Analytics_and_NLP/SampleExamQuestions_2.docx
@@ -105,11 +105,7 @@
       </w:pPr>
       <w:r>
         <w:rPr/>
-        <w:t xml:space="preserve">2. </w:t>
-      </w:r>
-      <w:r>
-        <w:rPr/>
-        <w:t xml:space="preserve">Why is the </w:t>
+        <w:t xml:space="preserve">2. Why is the </w:t>
       </w:r>
       <w:r>
         <w:rPr>
@@ -120,7 +116,7 @@
       </w:r>
       <w:r>
         <w:rPr/>
-        <w:t xml:space="preserve"> is used for candidate generation in spelling correction</w:t>
+        <w:t xml:space="preserve"> used for candidate generation in spelling correction</w:t>
       </w:r>
     </w:p>
     <w:p>
@@ -130,11 +126,7 @@
       </w:pPr>
       <w:r>
         <w:rPr/>
-        <w:t xml:space="preserve">Damerau-Levenshtein distance is used for candidate generation in spelling correction because </w:t>
-      </w:r>
-      <w:r>
-        <w:rPr/>
-        <w:t>it considers transposition as well which is a likely error to occur when the text is input from a keyboard.</w:t>
+        <w:t>Damerau-Levenshtein distance is used for candidate generation in spelling correction because it considers transposition as well which is a likely error to occur when the text is input from a keyboard.</w:t>
       </w:r>
     </w:p>
     <w:p>
@@ -153,11 +145,7 @@
       </w:pPr>
       <w:r>
         <w:rPr/>
-        <w:t xml:space="preserve">3. </w:t>
-      </w:r>
-      <w:r>
-        <w:rPr/>
-        <w:t xml:space="preserve">Explain how </w:t>
+        <w:t xml:space="preserve">3. Explain how </w:t>
       </w:r>
       <w:r>
         <w:rPr>
@@ -190,19 +178,7 @@
       </w:pPr>
       <w:r>
         <w:rPr/>
-        <w:t xml:space="preserve">Phonetics can be a second layer for candidate generation </w:t>
-      </w:r>
-      <w:r>
-        <w:rPr/>
-        <w:t>when</w:t>
-      </w:r>
-      <w:r>
-        <w:rPr/>
-        <w:t xml:space="preserve"> there are instances where the edit distance may be too high and might not </w:t>
-      </w:r>
-      <w:r>
-        <w:rPr/>
-        <w:t>produce the correct candidates. For example, the edit distance between the words “pause” and “paws” is 3 and hence might be missed if we were to use only edit distance calculations for our spelling corrections.</w:t>
+        <w:t>Phonetics can be a second layer for candidate generation when there are instances where the edit distance may be too high and might not produce the correct candidates. For example, the edit distance between the words “pause” and “paws” is 3 and hence might be missed if we were to use only edit distance calculations for our spelling corrections.</w:t>
       </w:r>
     </w:p>
     <w:sectPr>
@@ -615,6 +591,7 @@
     <w:rsid w:val="5b2e39e6"/>
     <w:pPr>
       <w:widowControl/>
+      <w:suppressAutoHyphens w:val="true"/>
       <w:bidi w:val="0"/>
       <w:spacing w:lineRule="auto" w:line="259" w:before="0" w:after="160"/>
       <w:jc w:val="left"/>

</xml_diff>